<commit_message>
CPP added Github link
</commit_message>
<xml_diff>
--- a/CA 1 – Capstone Project Proposal.docx
+++ b/CA 1 – Capstone Project Proposal.docx
@@ -1644,28 +1644,12 @@
     <w:p>
       <w:bookmarkStart w:id="2" w:name="_Hlk162520147"/>
       <w:r>
-        <w:t xml:space="preserve">The housing market plays an essential role in economic stability and development. Housing prices directly influence household wealth, investment decisions, and urban planning. Fluctuations in housing prices affect not only individual homeowners but also investors and governments, making the prediction of housing prices a critical task for many sectors. Predicting housing prices with accuracy can help stakeholders make informed decisions about investments, development, and economic policies. Traditional statistical methods have long been used to forecast housing prices, but these techniques often fall short when it comes to capturing the complex and dynamic nature of the housing market. However, advances in machine learning offer new opportunities to improve the accuracy and reliability of prediction models by </w:t>
-      </w:r>
-      <w:proofErr w:type="spellStart"/>
-      <w:r>
-        <w:t>analyzing</w:t>
-      </w:r>
-      <w:proofErr w:type="spellEnd"/>
-      <w:r>
-        <w:t xml:space="preserve"> large datasets and identifying patterns in housing prices more efficiently than traditional methods (Case and Quigley, 1991).</w:t>
-      </w:r>
-    </w:p>
-    <w:p>
-      <w:r>
-        <w:t xml:space="preserve">The increased availability of housing data allows machine learning techniques to provide a reliable solution for forecasting housing prices based on various features such as property size, location, nearby amenities, and infrastructure. This project aims to develop a machine learning model capable of accurately predicting housing prices by </w:t>
-      </w:r>
-      <w:proofErr w:type="spellStart"/>
-      <w:r>
-        <w:t>analyzing</w:t>
-      </w:r>
-      <w:proofErr w:type="spellEnd"/>
-      <w:r>
-        <w:t xml:space="preserve"> data from European Union sources, focusing on the factors that drive price fluctuations. The outcomes will have practical applications for real estate companies, investors, urban planners, and policymakers who need data-driven insights for decision-making in the ever-changing housing market.</w:t>
+        <w:t>The housing market plays an essential role in economic stability and development. Housing prices directly influence household wealth, investment decisions, and urban planning. Fluctuations in housing prices affect not only individual homeowners but also investors and governments, making the prediction of housing prices a critical task for many sectors. Predicting housing prices with accuracy can help stakeholders make informed decisions about investments, development, and economic policies. Traditional statistical methods have long been used to forecast housing prices, but these techniques often fall short when it comes to capturing the complex and dynamic nature of the housing market. However, advances in machine learning offer new opportunities to improve the accuracy and reliability of prediction models by analyzing large datasets and identifying patterns in housing prices more efficiently than traditional methods (Case and Quigley, 1991).</w:t>
+      </w:r>
+    </w:p>
+    <w:p>
+      <w:r>
+        <w:t>The increased availability of housing data allows machine learning techniques to provide a reliable solution for forecasting housing prices based on various features such as property size, location, nearby amenities, and infrastructure. This project aims to develop a machine learning model capable of accurately predicting housing prices by analyzing data from European Union sources, focusing on the factors that drive price fluctuations. The outcomes will have practical applications for real estate companies, investors, urban planners, and policymakers who need data-driven insights for decision-making in the ever-changing housing market.</w:t>
       </w:r>
       <w:bookmarkEnd w:id="2"/>
     </w:p>
@@ -1710,15 +1694,7 @@
     </w:p>
     <w:p>
       <w:r>
-        <w:t xml:space="preserve">The housing market is subject to constant fluctuations due to various factors, including economic conditions, supply and demand, and location-specific variables. Traditional statistical models used for predicting housing prices often struggle to capture the complex relationships between these variables, resulting in inaccurate or incomplete forecasts. As a result, there is a growing need for more sophisticated prediction techniques that can account for these complexities and offer better accuracy. The goal of this project is to address this need by utilizing machine learning techniques that can automatically learn from historical data and improve predictions over time (Mueller and </w:t>
-      </w:r>
-      <w:proofErr w:type="spellStart"/>
-      <w:r>
-        <w:t>Tibshirani</w:t>
-      </w:r>
-      <w:proofErr w:type="spellEnd"/>
-      <w:r>
-        <w:t>, 2020).</w:t>
+        <w:t>The housing market is subject to constant fluctuations due to various factors, including economic conditions, supply and demand, and location-specific variables. Traditional statistical models used for predicting housing prices often struggle to capture the complex relationships between these variables, resulting in inaccurate or incomplete forecasts. As a result, there is a growing need for more sophisticated prediction techniques that can account for these complexities and offer better accuracy. The goal of this project is to address this need by utilizing machine learning techniques that can automatically learn from historical data and improve predictions over time (Mueller and Tibshirani, 2020).</w:t>
       </w:r>
     </w:p>
     <w:p>
@@ -1794,15 +1770,7 @@
     </w:p>
     <w:p>
       <w:r>
-        <w:t xml:space="preserve">Additionally, housing data is often subject to social and economic biases, such as disparities in pricing based on </w:t>
-      </w:r>
-      <w:proofErr w:type="spellStart"/>
-      <w:r>
-        <w:t>neighborhood</w:t>
-      </w:r>
-      <w:proofErr w:type="spellEnd"/>
-      <w:r>
-        <w:t xml:space="preserve"> characteristics or socioeconomic status. Machine learning models are particularly vulnerable to reinforcing these biases if they are not carefully monitored (O’Neil, 2016). Therefore, this project will implement fairness checks to ensure that the model provides unbiased predictions across different demographic and geographic areas. By addressing these ethical considerations, the project will ensure that the developed model not only meets technical standards but also upholds the principles of fairness and transparency.</w:t>
+        <w:t>Additionally, housing data is often subject to social and economic biases, such as disparities in pricing based on neighborhood characteristics or socioeconomic status. Machine learning models are particularly vulnerable to reinforcing these biases if they are not carefully monitored (O’Neil, 2016). Therefore, this project will implement fairness checks to ensure that the model provides unbiased predictions across different demographic and geographic areas. By addressing these ethical considerations, the project will ensure that the developed model not only meets technical standards but also upholds the principles of fairness and transparency.</w:t>
       </w:r>
     </w:p>
     <w:p>
@@ -1876,15 +1844,7 @@
     </w:p>
     <w:p>
       <w:r>
-        <w:t xml:space="preserve">Mueller, A. and </w:t>
-      </w:r>
-      <w:proofErr w:type="spellStart"/>
-      <w:r>
-        <w:t>Tibshirani</w:t>
-      </w:r>
-      <w:proofErr w:type="spellEnd"/>
-      <w:r>
-        <w:t xml:space="preserve">, R. (2020). </w:t>
+        <w:t xml:space="preserve">Mueller, A. and Tibshirani, R. (2020). </w:t>
       </w:r>
       <w:r>
         <w:rPr>
@@ -1912,6 +1872,15 @@
         <w:t>. 1st ed. Penguin Random House.</w:t>
       </w:r>
       <w:bookmarkEnd w:id="0"/>
+    </w:p>
+    <w:p/>
+    <w:p>
+      <w:r>
+        <w:t xml:space="preserve">GitHub link: </w:t>
+      </w:r>
+      <w:r>
+        <w:t>https://github.com/CCT-Dublin/ca-1-Robert-Jonjic</w:t>
+      </w:r>
     </w:p>
     <w:sectPr>
       <w:footerReference w:type="default" r:id="rId13"/>

</xml_diff>